<commit_message>
swap some assignments out
</commit_message>
<xml_diff>
--- a/Programming Resources/AP CSP/Mack-APCSP-2023/Unit 3 - Systems/Project 2 - Peer-to-Peer Network with IoT/Activity Guide_ Setting Up a Raspberry Pi Peer-to-Peer Network.docx
+++ b/Programming Resources/AP CSP/Mack-APCSP-2023/Unit 3 - Systems/Project 2 - Peer-to-Peer Network with IoT/Activity Guide_ Setting Up a Raspberry Pi Peer-to-Peer Network.docx
@@ -274,7 +274,7 @@
         </w:rPr>
         <w:t xml:space="preserve">Download the Raspbian operating system from the official Raspberry Pi website (</w:t>
       </w:r>
-      <w:hyperlink r:id="rId6">
+      <w:hyperlink r:id="rId7">
         <w:r>
           <w:rPr>
             <w:color w:val="1155cc"/>
@@ -627,6 +627,7 @@
       </w:pPr>
       <w:bookmarkStart w:colFirst="0" w:colLast="0" w:name="_3avmmeq96oab" w:id="8"/>
       <w:bookmarkEnd w:id="8"/>
+      <w:commentRangeStart w:id="0"/>
       <w:r>
         <w:rPr>
           <w:b w:val="1"/>
@@ -1318,6 +1319,10 @@
         </w:rPr>
         <w:t xml:space="preserve"> in this example).</w:t>
       </w:r>
+      <w:commentRangeEnd w:id="0"/>
+      <w:r>
+        <w:commentReference w:id="0"/>
+      </w:r>
       <w:r>
         <w:rPr>
           <w:rtl w:val="0"/>
@@ -1941,6 +1946,7 @@
       </w:pPr>
       <w:bookmarkStart w:colFirst="0" w:colLast="0" w:name="_97dtlgnzibr1" w:id="23"/>
       <w:bookmarkEnd w:id="23"/>
+      <w:commentRangeStart w:id="1"/>
       <w:r>
         <w:rPr>
           <w:b w:val="1"/>
@@ -2043,6 +2049,15 @@
           <w:rtl w:val="0"/>
         </w:rPr>
         <w:t xml:space="preserve">This disables root login and password authentication, requiring users to authenticate using SSH keys.</w:t>
+      </w:r>
+      <w:commentRangeEnd w:id="1"/>
+      <w:r>
+        <w:commentReference w:id="1"/>
+      </w:r>
+      <w:r>
+        <w:rPr>
+          <w:rtl w:val="0"/>
+        </w:rPr>
       </w:r>
     </w:p>
     <w:p>
@@ -3054,7 +3069,7 @@
           <w:color w:val="188038"/>
           <w:rtl w:val="0"/>
         </w:rPr>
-        <w:t xml:space="preserve">remote_user = "pi"            # Username on the target Raspberry Pi</w:t>
+        <w:t xml:space="preserve">remote_user = "minion"            # Username on the target Raspberry Pi</w:t>
       </w:r>
     </w:p>
     <w:p>
@@ -4241,6 +4256,113 @@
     </w:sectPr>
   </w:body>
 </w:document>
+</file>
+
+<file path=word/comments.xml><?xml version="1.0" encoding="utf-8"?>
+<w:comments xmlns:mc="http://schemas.openxmlformats.org/markup-compatibility/2006" xmlns:o="urn:schemas-microsoft-com:office:office" xmlns:r="http://schemas.openxmlformats.org/officeDocument/2006/relationships" xmlns:m="http://schemas.openxmlformats.org/officeDocument/2006/math" xmlns:v="urn:schemas-microsoft-com:vml" xmlns:wp="http://schemas.openxmlformats.org/drawingml/2006/wordprocessingDrawing" xmlns:w10="urn:schemas-microsoft-com:office:word" xmlns:w="http://schemas.openxmlformats.org/wordprocessingml/2006/main" xmlns:wne="http://schemas.microsoft.com/office/word/2006/wordml" xmlns:sl="http://schemas.openxmlformats.org/schemaLibrary/2006/main" xmlns:a="http://schemas.openxmlformats.org/drawingml/2006/main" xmlns:pic="http://schemas.openxmlformats.org/drawingml/2006/picture" xmlns:c="http://schemas.openxmlformats.org/drawingml/2006/chart" xmlns:lc="http://schemas.openxmlformats.org/drawingml/2006/lockedCanvas" xmlns:dgm="http://schemas.openxmlformats.org/drawingml/2006/diagram" xmlns:wps="http://schemas.microsoft.com/office/word/2010/wordprocessingShape" xmlns:wpg="http://schemas.microsoft.com/office/word/2010/wordprocessingGroup" xmlns:w14="http://schemas.microsoft.com/office/word/2010/wordml" xmlns:w15="http://schemas.microsoft.com/office/word/2012/wordml">
+  <w:comment w:author="Dan Mack" w:id="1" w:date="2023-12-14T14:40:05Z">
+    <w:p>
+      <w:pPr>
+        <w:keepNext w:val="0"/>
+        <w:keepLines w:val="0"/>
+        <w:pageBreakBefore w:val="0"/>
+        <w:widowControl w:val="0"/>
+        <w:pBdr>
+          <w:top w:space="0" w:sz="0" w:val="nil"/>
+          <w:left w:space="0" w:sz="0" w:val="nil"/>
+          <w:bottom w:space="0" w:sz="0" w:val="nil"/>
+          <w:right w:space="0" w:sz="0" w:val="nil"/>
+          <w:between w:space="0" w:sz="0" w:val="nil"/>
+        </w:pBdr>
+        <w:shd w:fill="auto" w:val="clear"/>
+        <w:spacing w:after="0" w:before="0" w:line="240" w:lineRule="auto"/>
+        <w:ind w:left="0" w:right="0" w:firstLine="0"/>
+        <w:jc w:val="left"/>
+        <w:rPr>
+          <w:rFonts w:ascii="Arial" w:cs="Arial" w:eastAsia="Arial" w:hAnsi="Arial"/>
+          <w:b w:val="0"/>
+          <w:i w:val="0"/>
+          <w:smallCaps w:val="0"/>
+          <w:strike w:val="0"/>
+          <w:color w:val="000000"/>
+          <w:sz w:val="22"/>
+          <w:szCs w:val="22"/>
+          <w:u w:val="none"/>
+          <w:shd w:fill="auto" w:val="clear"/>
+          <w:vertAlign w:val="baseline"/>
+        </w:rPr>
+      </w:pPr>
+      <w:r>
+        <w:rPr>
+          <w:rFonts w:ascii="Arial" w:cs="Arial" w:eastAsia="Arial" w:hAnsi="Arial"/>
+          <w:b w:val="0"/>
+          <w:i w:val="0"/>
+          <w:smallCaps w:val="0"/>
+          <w:strike w:val="0"/>
+          <w:color w:val="000000"/>
+          <w:sz w:val="22"/>
+          <w:szCs w:val="22"/>
+          <w:u w:val="none"/>
+          <w:shd w:fill="auto" w:val="clear"/>
+          <w:vertAlign w:val="baseline"/>
+          <w:rtl w:val="0"/>
+        </w:rPr>
+        <w:t xml:space="preserve">IGNORE ME</w:t>
+      </w:r>
+    </w:p>
+  </w:comment>
+  <w:comment w:author="Dan Mack" w:id="0" w:date="2023-12-14T14:39:04Z">
+    <w:p>
+      <w:pPr>
+        <w:keepNext w:val="0"/>
+        <w:keepLines w:val="0"/>
+        <w:pageBreakBefore w:val="0"/>
+        <w:widowControl w:val="0"/>
+        <w:pBdr>
+          <w:top w:space="0" w:sz="0" w:val="nil"/>
+          <w:left w:space="0" w:sz="0" w:val="nil"/>
+          <w:bottom w:space="0" w:sz="0" w:val="nil"/>
+          <w:right w:space="0" w:sz="0" w:val="nil"/>
+          <w:between w:space="0" w:sz="0" w:val="nil"/>
+        </w:pBdr>
+        <w:shd w:fill="auto" w:val="clear"/>
+        <w:spacing w:after="0" w:before="0" w:line="240" w:lineRule="auto"/>
+        <w:ind w:left="0" w:right="0" w:firstLine="0"/>
+        <w:jc w:val="left"/>
+        <w:rPr>
+          <w:rFonts w:ascii="Arial" w:cs="Arial" w:eastAsia="Arial" w:hAnsi="Arial"/>
+          <w:b w:val="0"/>
+          <w:i w:val="0"/>
+          <w:smallCaps w:val="0"/>
+          <w:strike w:val="0"/>
+          <w:color w:val="000000"/>
+          <w:sz w:val="22"/>
+          <w:szCs w:val="22"/>
+          <w:u w:val="none"/>
+          <w:shd w:fill="auto" w:val="clear"/>
+          <w:vertAlign w:val="baseline"/>
+        </w:rPr>
+      </w:pPr>
+      <w:r>
+        <w:rPr>
+          <w:rFonts w:ascii="Arial" w:cs="Arial" w:eastAsia="Arial" w:hAnsi="Arial"/>
+          <w:b w:val="0"/>
+          <w:i w:val="0"/>
+          <w:smallCaps w:val="0"/>
+          <w:strike w:val="0"/>
+          <w:color w:val="000000"/>
+          <w:sz w:val="22"/>
+          <w:szCs w:val="22"/>
+          <w:u w:val="none"/>
+          <w:shd w:fill="auto" w:val="clear"/>
+          <w:vertAlign w:val="baseline"/>
+          <w:rtl w:val="0"/>
+        </w:rPr>
+        <w:t xml:space="preserve">IGNORE ME</w:t>
+      </w:r>
+    </w:p>
+  </w:comment>
+</w:comments>
 </file>
 
 <file path=word/numbering.xml><?xml version="1.0" encoding="utf-8"?>

</xml_diff>